<commit_message>
changed aloooot of sheeeit
</commit_message>
<xml_diff>
--- a/public/documentation/RecipeAPI.docx
+++ b/public/documentation/RecipeAPI.docx
@@ -529,6 +529,21 @@
     <w:p>
       <w:pPr>
         <w:rPr>
+          <w:b/>
+          <w:lang w:val="en-GB" w:eastAsia="en-GB"/>
+        </w:rPr>
+      </w:pPr>
+      <w:r>
+        <w:rPr>
+          <w:b/>
+          <w:lang w:val="en-GB" w:eastAsia="en-GB"/>
+        </w:rPr>
+        <w:t>Frontend:</w:t>
+      </w:r>
+    </w:p>
+    <w:p>
+      <w:pPr>
+        <w:rPr>
           <w:lang w:val="en-GB" w:eastAsia="en-GB"/>
         </w:rPr>
       </w:pPr>
@@ -550,49 +565,85 @@
     </w:p>
     <w:p>
       <w:pPr>
-        <w:pStyle w:val="Overskrift1"/>
-      </w:pPr>
-      <w:bookmarkStart w:id="1" w:name="_Toc180442142"/>
-      <w:r>
-        <w:t>Description</w:t>
-      </w:r>
+        <w:rPr>
+          <w:b/>
+          <w:lang w:val="en-GB" w:eastAsia="en-GB"/>
+        </w:rPr>
+      </w:pPr>
+      <w:r>
+        <w:rPr>
+          <w:b/>
+          <w:lang w:val="en-GB" w:eastAsia="en-GB"/>
+        </w:rPr>
+        <w:t>Backend:</w:t>
+      </w:r>
+      <w:bookmarkStart w:id="1" w:name="_GoBack"/>
       <w:bookmarkEnd w:id="1"/>
     </w:p>
     <w:p>
       <w:pPr>
         <w:rPr>
-          <w:rFonts w:cstheme="minorHAnsi"/>
-          <w:sz w:val="20"/>
-          <w:szCs w:val="20"/>
-        </w:rPr>
-      </w:pPr>
+          <w:lang w:val="en-GB" w:eastAsia="en-GB"/>
+        </w:rPr>
+      </w:pPr>
+      <w:hyperlink r:id="rId9" w:history="1">
+        <w:r>
+          <w:rPr>
+            <w:rStyle w:val="Hyperlink"/>
+            <w:lang w:val="en-GB" w:eastAsia="en-GB"/>
+          </w:rPr>
+          <w:t>https://github.com/vaangis93/project_recipe_api</w:t>
+        </w:r>
+      </w:hyperlink>
+      <w:r>
+        <w:rPr>
+          <w:lang w:val="en-GB" w:eastAsia="en-GB"/>
+        </w:rPr>
+        <w:t xml:space="preserve"> </w:t>
+      </w:r>
     </w:p>
     <w:p>
       <w:pPr>
         <w:rPr>
+          <w:lang w:val="en-GB" w:eastAsia="en-GB"/>
+        </w:rPr>
+      </w:pPr>
+    </w:p>
+    <w:p>
+      <w:pPr>
+        <w:pStyle w:val="Overskrift1"/>
+      </w:pPr>
+      <w:bookmarkStart w:id="2" w:name="_Toc180442142"/>
+      <w:r>
+        <w:t>Description</w:t>
+      </w:r>
+      <w:bookmarkEnd w:id="2"/>
+    </w:p>
+    <w:p>
+      <w:pPr>
+        <w:rPr>
           <w:rFonts w:cstheme="minorHAnsi"/>
           <w:sz w:val="20"/>
           <w:szCs w:val="20"/>
         </w:rPr>
       </w:pPr>
-      <w:r>
+    </w:p>
+    <w:p>
+      <w:pPr>
         <w:rPr>
           <w:rFonts w:cstheme="minorHAnsi"/>
           <w:sz w:val="20"/>
           <w:szCs w:val="20"/>
         </w:rPr>
-        <w:t xml:space="preserve">I want to create an API to manage </w:t>
-      </w:r>
-      <w:bookmarkStart w:id="2" w:name="_GoBack"/>
+      </w:pPr>
       <w:r>
         <w:rPr>
           <w:rFonts w:cstheme="minorHAnsi"/>
           <w:sz w:val="20"/>
           <w:szCs w:val="20"/>
         </w:rPr>
-        <w:t xml:space="preserve">and share the recipes </w:t>
-      </w:r>
-      <w:bookmarkEnd w:id="2"/>
+        <w:t xml:space="preserve">I want to create an API to manage and share the recipes </w:t>
+      </w:r>
       <w:proofErr w:type="gramStart"/>
       <w:r>
         <w:rPr>
@@ -963,7 +1014,6 @@
                 <w:sz w:val="20"/>
                 <w:szCs w:val="20"/>
               </w:rPr>
-              <w:lastRenderedPageBreak/>
               <w:t>GET</w:t>
             </w:r>
           </w:p>
@@ -2749,6 +2799,7 @@
                 <w:sz w:val="20"/>
                 <w:szCs w:val="20"/>
               </w:rPr>
+              <w:lastRenderedPageBreak/>
               <w:t>DELETE</w:t>
             </w:r>
           </w:p>
@@ -3088,14 +3139,6 @@
           <w:szCs w:val="20"/>
         </w:rPr>
         <w:br/>
-      </w:r>
-      <w:r>
-        <w:rPr>
-          <w:rFonts w:asciiTheme="minorHAnsi" w:eastAsia="Courier New" w:hAnsiTheme="minorHAnsi" w:cstheme="minorHAnsi"/>
-          <w:sz w:val="20"/>
-          <w:szCs w:val="20"/>
-        </w:rPr>
-        <w:lastRenderedPageBreak/>
         <w:t xml:space="preserve">    "description": String,</w:t>
       </w:r>
       <w:r>
@@ -3812,8 +3855,8 @@
       </w:pPr>
     </w:p>
     <w:sectPr>
-      <w:headerReference w:type="default" r:id="rId9"/>
-      <w:footerReference w:type="default" r:id="rId10"/>
+      <w:headerReference w:type="default" r:id="rId10"/>
+      <w:footerReference w:type="default" r:id="rId11"/>
       <w:pgSz w:w="12240" w:h="15840"/>
       <w:pgMar w:top="1440" w:right="1440" w:bottom="1440" w:left="1440" w:header="720" w:footer="720" w:gutter="0"/>
       <w:cols w:space="720"/>
@@ -3879,7 +3922,7 @@
             <w:noProof/>
             <w:lang w:val="da-DK"/>
           </w:rPr>
-          <w:t>3</w:t>
+          <w:t>1</w:t>
         </w:r>
         <w:r>
           <w:fldChar w:fldCharType="end"/>
@@ -5184,7 +5227,7 @@
 </file>
 
 <file path=customXml/itemProps1.xml><?xml version="1.0" encoding="utf-8"?>
-<ds:datastoreItem xmlns:ds="http://schemas.openxmlformats.org/officeDocument/2006/customXml" ds:itemID="{636B1A5D-1056-4E73-A026-322E0F536676}">
+<ds:datastoreItem xmlns:ds="http://schemas.openxmlformats.org/officeDocument/2006/customXml" ds:itemID="{8BF056D2-55D4-477C-B8A5-48F44738F1EC}">
   <ds:schemaRefs>
     <ds:schemaRef ds:uri="http://schemas.openxmlformats.org/officeDocument/2006/bibliography"/>
   </ds:schemaRefs>

</xml_diff>